<commit_message>
included new data-ethics-statement; updated README
</commit_message>
<xml_diff>
--- a/article.docx
+++ b/article.docx
@@ -12328,25 +12328,7 @@
             <w:sz w:val="20"/>
             <w:szCs w:val="20"/>
           </w:rPr>
-          <w:t>Data Biography and Ethics State</w:t>
-        </w:r>
-        <w:r>
-          <w:rPr>
-            <w:rStyle w:val="Hyperlink"/>
-            <w:rFonts w:ascii="Times New Roman" w:hAnsi="Times New Roman" w:cs="Times New Roman"/>
-            <w:sz w:val="20"/>
-            <w:szCs w:val="20"/>
-          </w:rPr>
-          <w:t>m</w:t>
-        </w:r>
-        <w:r>
-          <w:rPr>
-            <w:rStyle w:val="Hyperlink"/>
-            <w:rFonts w:ascii="Times New Roman" w:hAnsi="Times New Roman" w:cs="Times New Roman"/>
-            <w:sz w:val="20"/>
-            <w:szCs w:val="20"/>
-          </w:rPr>
-          <w:t>ent</w:t>
+          <w:t>Data Ethics Statement</w:t>
         </w:r>
       </w:hyperlink>
       <w:r>

</xml_diff>

<commit_message>
data ethics statement updated
</commit_message>
<xml_diff>
--- a/article.docx
+++ b/article.docx
@@ -1181,7 +1181,13 @@
           <w:rFonts w:ascii="Times New Roman" w:hAnsi="Times New Roman" w:cs="Times New Roman"/>
         </w:rPr>
         <w:lastRenderedPageBreak/>
-        <w:t>4. The U.S. and the Philippines in an “imagined geography” of modernity</w:t>
+        <w:t xml:space="preserve">4. The U.S. and the Philippines in an “imagined geography” of </w:t>
+      </w:r>
+      <w:r>
+        <w:rPr>
+          <w:rFonts w:ascii="Times New Roman" w:hAnsi="Times New Roman" w:cs="Times New Roman"/>
+        </w:rPr>
+        <w:t>Empire</w:t>
       </w:r>
     </w:p>
     <w:p>

</xml_diff>